<commit_message>
g2 gas pressure added
</commit_message>
<xml_diff>
--- a/storage/G2-Direct-Fired-Series-1.docx
+++ b/storage/G2-Direct-Fired-Series-1.docx
@@ -181,7 +181,7 @@
                 <w:b w:val="1"/>
                 <w:bCs w:val="1"/>
               </w:rPr>
-              <w:t xml:space="preserve">30-Jun-2021, 16:00 </w:t>
+              <w:t xml:space="preserve">08-Jul-2021, 15:29 </w:t>
             </w:r>
           </w:p>
         </w:tc>
@@ -2037,6 +2037,61 @@
             </w:pPr>
             <w:r>
               <w:rPr/>
+              <w:t xml:space="preserve">NaturalGas</w:t>
+            </w:r>
+          </w:p>
+        </w:tc>
+      </w:tr>
+      <w:tr>
+        <w:trPr/>
+        <w:tc>
+          <w:tcPr>
+            <w:tcW w:w="700" w:type="dxa"/>
+          </w:tcPr>
+          <w:p>
+            <w:pPr/>
+            <w:r>
+              <w:rPr/>
+              <w:t xml:space="preserve">3.</w:t>
+            </w:r>
+          </w:p>
+        </w:tc>
+        <w:tc>
+          <w:tcPr>
+            <w:tcW w:w="2850" w:type="dxa"/>
+          </w:tcPr>
+          <w:p>
+            <w:pPr/>
+            <w:r>
+              <w:rPr/>
+              <w:t xml:space="preserve">Calorific value type</w:t>
+            </w:r>
+          </w:p>
+        </w:tc>
+        <w:tc>
+          <w:tcPr>
+            <w:tcW w:w="1750" w:type="dxa"/>
+          </w:tcPr>
+          <w:p>
+            <w:pPr>
+              <w:jc w:val="center"/>
+            </w:pPr>
+            <w:r>
+              <w:rPr/>
+              <w:t xml:space="preserve">GCV</w:t>
+            </w:r>
+          </w:p>
+        </w:tc>
+        <w:tc>
+          <w:tcPr>
+            <w:tcW w:w="1750" w:type="dxa"/>
+          </w:tcPr>
+          <w:p>
+            <w:pPr>
+              <w:jc w:val="center"/>
+            </w:pPr>
+            <w:r>
+              <w:rPr/>
               <w:t xml:space="preserve">Normal</w:t>
             </w:r>
           </w:p>
@@ -2052,47 +2107,47 @@
             <w:pPr/>
             <w:r>
               <w:rPr/>
-              <w:t xml:space="preserve">3.</w:t>
-            </w:r>
-          </w:p>
-        </w:tc>
-        <w:tc>
-          <w:tcPr>
-            <w:tcW w:w="2850" w:type="dxa"/>
-          </w:tcPr>
-          <w:p>
-            <w:pPr/>
-            <w:r>
-              <w:rPr/>
-              <w:t xml:space="preserve">Calorific value type</w:t>
-            </w:r>
-          </w:p>
-        </w:tc>
-        <w:tc>
-          <w:tcPr>
-            <w:tcW w:w="1750" w:type="dxa"/>
-          </w:tcPr>
-          <w:p>
-            <w:pPr>
-              <w:jc w:val="center"/>
-            </w:pPr>
-            <w:r>
-              <w:rPr/>
-              <w:t xml:space="preserve">GCV</w:t>
-            </w:r>
-          </w:p>
-        </w:tc>
-        <w:tc>
-          <w:tcPr>
-            <w:tcW w:w="1750" w:type="dxa"/>
-          </w:tcPr>
-          <w:p>
-            <w:pPr>
-              <w:jc w:val="center"/>
-            </w:pPr>
-            <w:r>
-              <w:rPr/>
-              <w:t xml:space="preserve">NaturalGas</w:t>
+              <w:t xml:space="preserve"/>
+            </w:r>
+          </w:p>
+        </w:tc>
+        <w:tc>
+          <w:tcPr>
+            <w:tcW w:w="2850" w:type="dxa"/>
+          </w:tcPr>
+          <w:p>
+            <w:pPr/>
+            <w:r>
+              <w:rPr/>
+              <w:t xml:space="preserve">Gas Pressure</w:t>
+            </w:r>
+          </w:p>
+        </w:tc>
+        <w:tc>
+          <w:tcPr>
+            <w:tcW w:w="1750" w:type="dxa"/>
+          </w:tcPr>
+          <w:p>
+            <w:pPr>
+              <w:jc w:val="center"/>
+            </w:pPr>
+            <w:r>
+              <w:rPr/>
+              <w:t xml:space="preserve">mbar</w:t>
+            </w:r>
+          </w:p>
+        </w:tc>
+        <w:tc>
+          <w:tcPr>
+            <w:tcW w:w="1750" w:type="dxa"/>
+          </w:tcPr>
+          <w:p>
+            <w:pPr>
+              <w:jc w:val="center"/>
+            </w:pPr>
+            <w:r>
+              <w:rPr/>
+              <w:t xml:space="preserve">100</w:t>
             </w:r>
           </w:p>
         </w:tc>
@@ -3590,7 +3645,7 @@
       <w:pPr/>
       <w:r>
         <w:rPr/>
-        <w:t xml:space="preserve">5. Burner Selection is for Sea level</w:t>
+        <w:t xml:space="preserve">5. Burner Selection is valid upto 100m above mean Sea level.</w:t>
       </w:r>
     </w:p>
     <w:sectPr>

</xml_diff>